<commit_message>
Añado más Markdowns y niveles al Script
</commit_message>
<xml_diff>
--- a/Informe_impacto_coche_electrico.docx
+++ b/Informe_impacto_coche_electrico.docx
@@ -17,7 +17,7 @@
           <w:b/>
           <w:bCs/>
         </w:rPr>
-        <w:t>Impacto del coche eléctrico sobre los gases de efecto invernadero emitidos.</w:t>
+        <w:t>Impacto de la electrificación del transporte en las emisiones de GEI en Europa</w:t>
       </w:r>
     </w:p>
     <w:p>
@@ -100,31 +100,7 @@
         <w:rPr>
           <w:shd w:fill="auto" w:val="clear"/>
         </w:rPr>
-        <w:t xml:space="preserve">Ante este panorama, se deberían considerar soluciones complementarias, como el desarrollo e implementación de los combustibles sintéticos </w:t>
-      </w:r>
-      <w:r>
-        <w:rPr>
-          <w:shd w:fill="auto" w:val="clear"/>
-        </w:rPr>
-        <w:t>(</w:t>
-      </w:r>
-      <w:r>
-        <w:rPr>
-          <w:shd w:fill="auto" w:val="clear"/>
-        </w:rPr>
-        <w:t>e-fuels</w:t>
-      </w:r>
-      <w:r>
-        <w:rPr>
-          <w:shd w:fill="auto" w:val="clear"/>
-        </w:rPr>
-        <w:t>)</w:t>
-      </w:r>
-      <w:r>
-        <w:rPr>
-          <w:shd w:fill="auto" w:val="clear"/>
-        </w:rPr>
-        <w:t>, para combinar la electrificación con políticas de descarbonización energética que reducen las emisiones en los vehículos de combustión interna sin requerir una renovación total del parque vehicular, avanzando así hacia una movilidad verdaderamente sostenible.</w:t>
+        <w:t>Ante este panorama, se deberían considerar soluciones complementarias que reduzcan las emisiones en los vehículos de combustión interna sin requerir una renovación total del parque vehicular, avanzando así hacia una movilidad sostenible.</w:t>
       </w:r>
     </w:p>
     <w:p>
@@ -489,7 +465,19 @@
         <w:rPr>
           <w:rStyle w:val="Strong"/>
         </w:rPr>
-        <w:t>Ítems informativos (Memo items),</w:t>
+        <w:t xml:space="preserve">Ítems informativos (Memo </w:t>
+      </w:r>
+      <w:r>
+        <w:rPr>
+          <w:rStyle w:val="Strong"/>
+        </w:rPr>
+        <w:t>í</w:t>
+      </w:r>
+      <w:r>
+        <w:rPr>
+          <w:rStyle w:val="Strong"/>
+        </w:rPr>
+        <w:t>tems),</w:t>
       </w:r>
       <w:r>
         <w:rPr/>
@@ -1393,14 +1381,12 @@
       </w:r>
       <w:r>
         <w:rPr>
-          <w:rFonts w:ascii="Poppins;sans-serif" w:hAnsi="Poppins;sans-serif"/>
-          <w:b w:val="false"/>
-          <w:i w:val="false"/>
-          <w:caps w:val="false"/>
-          <w:smallCaps w:val="false"/>
-          <w:color w:val="1A202C"/>
-          <w:spacing w:val="0"/>
-          <w:sz w:val="23"/>
+          <w:rFonts w:eastAsia="NSimSun" w:cs="Lucida Sans"/>
+          <w:color w:val="auto"/>
+          <w:kern w:val="2"/>
+          <w:sz w:val="24"/>
+          <w:szCs w:val="24"/>
+          <w:lang w:val="es-ES" w:eastAsia="zh-CN" w:bidi="hi-IN"/>
         </w:rPr>
         <w:t>Soria Alcaide, R. 2023</w:t>
       </w:r>
@@ -1431,103 +1417,20 @@
         <w:rPr>
           <w:shd w:fill="auto" w:val="clear"/>
         </w:rPr>
-        <w:t xml:space="preserve">Dado que </w:t>
-      </w:r>
-      <w:r>
-        <w:rPr>
+        <w:t xml:space="preserve">Dado que más del 90% del parque automotor sigue estando compuesto por vehículos de combustión interna, </w:t>
+      </w:r>
+      <w:r>
+        <w:rPr>
+          <w:rStyle w:val="Strong"/>
           <w:shd w:fill="auto" w:val="clear"/>
         </w:rPr>
-        <w:t>más del 90%</w:t>
+        <w:t>una posible solución que acelere la reducción de emisiones es el desarrollo e implementación de combustibles sintéticos (e-fuels)</w:t>
       </w:r>
       <w:r>
         <w:rPr>
           <w:shd w:fill="auto" w:val="clear"/>
         </w:rPr>
-        <w:t xml:space="preserve"> del parque automotor sigue estando compuesto por vehículos de combustión interna, </w:t>
-      </w:r>
-      <w:r>
-        <w:rPr>
-          <w:rStyle w:val="Strong"/>
-          <w:shd w:fill="auto" w:val="clear"/>
-        </w:rPr>
-        <w:t xml:space="preserve">una </w:t>
-      </w:r>
-      <w:r>
-        <w:rPr>
-          <w:rStyle w:val="Strong"/>
-          <w:shd w:fill="auto" w:val="clear"/>
-        </w:rPr>
-        <w:t>posible solución que acelere</w:t>
-      </w:r>
-      <w:r>
-        <w:rPr>
-          <w:rStyle w:val="Strong"/>
-          <w:shd w:fill="auto" w:val="clear"/>
-        </w:rPr>
-        <w:t xml:space="preserve"> la reducción de emisiones es el desarrollo e implementación de combustibles sintéticos </w:t>
-      </w:r>
-      <w:r>
-        <w:rPr>
-          <w:rStyle w:val="Strong"/>
-          <w:shd w:fill="auto" w:val="clear"/>
-        </w:rPr>
-        <w:t>(</w:t>
-      </w:r>
-      <w:r>
-        <w:rPr>
-          <w:rStyle w:val="Strong"/>
-          <w:shd w:fill="auto" w:val="clear"/>
-        </w:rPr>
-        <w:t>e-fuels</w:t>
-      </w:r>
-      <w:r>
-        <w:rPr>
-          <w:rStyle w:val="Strong"/>
-          <w:shd w:fill="auto" w:val="clear"/>
-        </w:rPr>
-        <w:t>)</w:t>
-      </w:r>
-      <w:r>
-        <w:rPr>
-          <w:shd w:fill="auto" w:val="clear"/>
-        </w:rPr>
-        <w:t xml:space="preserve">. Estos combustibles </w:t>
-      </w:r>
-      <w:r>
-        <w:rPr>
-          <w:shd w:fill="auto" w:val="clear"/>
-        </w:rPr>
-        <w:t>se</w:t>
-      </w:r>
-      <w:r>
-        <w:rPr>
-          <w:shd w:fill="auto" w:val="clear"/>
-        </w:rPr>
-        <w:t xml:space="preserve"> produc</w:t>
-      </w:r>
-      <w:r>
-        <w:rPr>
-          <w:shd w:fill="auto" w:val="clear"/>
-        </w:rPr>
-        <w:t>en</w:t>
-      </w:r>
-      <w:r>
-        <w:rPr>
-          <w:shd w:fill="auto" w:val="clear"/>
-        </w:rPr>
-        <w:t xml:space="preserve"> a partir de energía renovable y captura de carbono, </w:t>
-      </w:r>
-      <w:r>
-        <w:rPr>
-          <w:shd w:fill="auto" w:val="clear"/>
-        </w:rPr>
-        <w:t xml:space="preserve">y </w:t>
-      </w:r>
-      <w:r>
-        <w:rPr>
-          <w:shd w:fill="auto" w:val="clear"/>
-        </w:rPr>
-        <w:t xml:space="preserve">tienen el potencial de </w:t>
+        <w:t xml:space="preserve">. Estos combustibles se producen a partir de energía renovable y captura de carbono, y tienen el potencial de </w:t>
       </w:r>
       <w:r>
         <w:rPr>
@@ -2975,7 +2878,7 @@
     <w:pPr>
       <w:widowControl/>
       <w:suppressAutoHyphens w:val="true"/>
-      <w:overflowPunct w:val="false"/>
+      <w:overflowPunct w:val="true"/>
       <w:bidi w:val="0"/>
       <w:spacing w:before="0" w:after="0"/>
       <w:jc w:val="start"/>

</xml_diff>